<commit_message>
a bunch of stuff for initial submission. note to self: still need a bunch of tweaks!
</commit_message>
<xml_diff>
--- a/Art Refs/draft.docx
+++ b/Art Refs/draft.docx
@@ -14,6 +14,29 @@
           <w:sz w:val="22"/>
           <w:szCs w:val="22"/>
         </w:rPr>
+        <w:t>Blobs of titanic proportion have appeared throughout the world. Help us vanquish these menaces with the power of division!</w:t>
+      </w:r>
+    </w:p>
+    <w:p>
+      <w:pPr>
+        <w:rPr>
+          <w:sz w:val="22"/>
+          <w:szCs w:val="22"/>
+        </w:rPr>
+      </w:pPr>
+    </w:p>
+    <w:p>
+      <w:pPr>
+        <w:rPr>
+          <w:sz w:val="22"/>
+          <w:szCs w:val="22"/>
+        </w:rPr>
+      </w:pPr>
+      <w:r>
+        <w:rPr>
+          <w:sz w:val="22"/>
+          <w:szCs w:val="22"/>
+        </w:rPr>
         <w:t>Lesson 1</w:t>
       </w:r>
     </w:p>
@@ -66,7 +89,21 @@
           <w:sz w:val="22"/>
           <w:szCs w:val="22"/>
         </w:rPr>
-        <w:t>Let’s briefly examine a useful mathematical principle that will help us.</w:t>
+        <w:t xml:space="preserve">Let’s briefly examine a useful mathematical principle </w:t>
+      </w:r>
+      <w:r>
+        <w:rPr>
+          <w:sz w:val="22"/>
+          <w:szCs w:val="22"/>
+        </w:rPr>
+        <w:t>to</w:t>
+      </w:r>
+      <w:r>
+        <w:rPr>
+          <w:sz w:val="22"/>
+          <w:szCs w:val="22"/>
+        </w:rPr>
+        <w:t xml:space="preserve"> help us.</w:t>
       </w:r>
     </w:p>
     <w:p>
@@ -156,7 +193,21 @@
           <w:sz w:val="22"/>
           <w:szCs w:val="22"/>
         </w:rPr>
-        <w:t>Now with that in mind, we can split a large number up by this principle.</w:t>
+        <w:t xml:space="preserve">Now with that in mind, we can split </w:t>
+      </w:r>
+      <w:r>
+        <w:rPr>
+          <w:sz w:val="22"/>
+          <w:szCs w:val="22"/>
+        </w:rPr>
+        <w:t>the dividend</w:t>
+      </w:r>
+      <w:r>
+        <w:rPr>
+          <w:sz w:val="22"/>
+          <w:szCs w:val="22"/>
+        </w:rPr>
+        <w:t xml:space="preserve"> up by this principle.</w:t>
       </w:r>
       <w:r>
         <w:rPr>
@@ -212,21 +263,7 @@
           <w:sz w:val="22"/>
           <w:szCs w:val="22"/>
         </w:rPr>
-        <w:t xml:space="preserve"> works in th</w:t>
-      </w:r>
-      <w:r>
-        <w:rPr>
-          <w:sz w:val="22"/>
-          <w:szCs w:val="22"/>
-        </w:rPr>
-        <w:t>is</w:t>
-      </w:r>
-      <w:r>
-        <w:rPr>
-          <w:sz w:val="22"/>
-          <w:szCs w:val="22"/>
-        </w:rPr>
-        <w:t xml:space="preserve"> example!</w:t>
+        <w:t xml:space="preserve"> works!</w:t>
       </w:r>
     </w:p>
     <w:p>
@@ -271,7 +308,7 @@
           <w:sz w:val="22"/>
           <w:szCs w:val="22"/>
         </w:rPr>
-        <w:t>once</w:t>
+        <w:t>when</w:t>
       </w:r>
       <w:r>
         <w:rPr>
@@ -292,7 +329,7 @@
           <w:sz w:val="22"/>
           <w:szCs w:val="22"/>
         </w:rPr>
-        <w:t xml:space="preserve"> the first mega blob!</w:t>
+        <w:t xml:space="preserve"> the mega blob!</w:t>
       </w:r>
     </w:p>
     <w:p>
@@ -353,7 +390,21 @@
           <w:sz w:val="22"/>
           <w:szCs w:val="22"/>
         </w:rPr>
-        <w:t>This time around, we will be dividing with double-digit numbers.</w:t>
+        <w:t xml:space="preserve">This time around, we will be dividing with double-digit </w:t>
+      </w:r>
+      <w:r>
+        <w:rPr>
+          <w:sz w:val="22"/>
+          <w:szCs w:val="22"/>
+        </w:rPr>
+        <w:t>divisors</w:t>
+      </w:r>
+      <w:r>
+        <w:rPr>
+          <w:sz w:val="22"/>
+          <w:szCs w:val="22"/>
+        </w:rPr>
+        <w:t>.</w:t>
       </w:r>
       <w:r>
         <w:rPr>
@@ -407,6 +458,7 @@
           <w:sz w:val="22"/>
           <w:szCs w:val="22"/>
         </w:rPr>
+        <w:lastRenderedPageBreak/>
         <w:t xml:space="preserve">Since division is the inverse of multiplication, you can visualize </w:t>
       </w:r>
       <w:r>
@@ -429,16 +481,518 @@
           <w:szCs w:val="22"/>
         </w:rPr>
         <w:br/>
-        <w:t>In this case, the answer to the equation is the width of the area.</w:t>
-      </w:r>
-    </w:p>
-    <w:p>
-      <w:pPr>
-        <w:rPr>
-          <w:sz w:val="22"/>
-          <w:szCs w:val="22"/>
-        </w:rPr>
-      </w:pPr>
+        <w:t xml:space="preserve">In this case, the </w:t>
+      </w:r>
+      <w:r>
+        <w:rPr>
+          <w:sz w:val="22"/>
+          <w:szCs w:val="22"/>
+        </w:rPr>
+        <w:t>quotient</w:t>
+      </w:r>
+      <w:r>
+        <w:rPr>
+          <w:sz w:val="22"/>
+          <w:szCs w:val="22"/>
+        </w:rPr>
+        <w:t xml:space="preserve"> </w:t>
+      </w:r>
+      <w:r>
+        <w:rPr>
+          <w:sz w:val="22"/>
+          <w:szCs w:val="22"/>
+        </w:rPr>
+        <w:t xml:space="preserve">of the division </w:t>
+      </w:r>
+      <w:r>
+        <w:rPr>
+          <w:sz w:val="22"/>
+          <w:szCs w:val="22"/>
+        </w:rPr>
+        <w:t>is the width of the area.</w:t>
+      </w:r>
+    </w:p>
+    <w:p>
+      <w:pPr>
+        <w:rPr>
+          <w:sz w:val="22"/>
+          <w:szCs w:val="22"/>
+        </w:rPr>
+      </w:pPr>
+    </w:p>
+    <w:p>
+      <w:pPr>
+        <w:rPr>
+          <w:sz w:val="22"/>
+          <w:szCs w:val="22"/>
+        </w:rPr>
+      </w:pPr>
+      <w:r>
+        <w:rPr>
+          <w:sz w:val="22"/>
+          <w:szCs w:val="22"/>
+        </w:rPr>
+        <w:t>Area Model Distribute</w:t>
+      </w:r>
+    </w:p>
+    <w:p>
+      <w:pPr>
+        <w:rPr>
+          <w:sz w:val="22"/>
+          <w:szCs w:val="22"/>
+        </w:rPr>
+      </w:pPr>
+      <w:r>
+        <w:rPr>
+          <w:sz w:val="22"/>
+          <w:szCs w:val="22"/>
+        </w:rPr>
+        <w:t xml:space="preserve">We can use this model to partially solve the </w:t>
+      </w:r>
+      <w:r>
+        <w:rPr>
+          <w:sz w:val="22"/>
+          <w:szCs w:val="22"/>
+        </w:rPr>
+        <w:t>division</w:t>
+      </w:r>
+      <w:r>
+        <w:rPr>
+          <w:sz w:val="22"/>
+          <w:szCs w:val="22"/>
+        </w:rPr>
+        <w:t xml:space="preserve"> with smaller numbers.</w:t>
+      </w:r>
+      <w:r>
+        <w:rPr>
+          <w:sz w:val="22"/>
+          <w:szCs w:val="22"/>
+        </w:rPr>
+        <w:br/>
+        <w:t>Observe how the area is being split into two.</w:t>
+      </w:r>
+      <w:r>
+        <w:rPr>
+          <w:sz w:val="22"/>
+          <w:szCs w:val="22"/>
+        </w:rPr>
+        <w:br/>
+        <w:t xml:space="preserve">Adding the </w:t>
+      </w:r>
+      <w:r>
+        <w:rPr>
+          <w:sz w:val="22"/>
+          <w:szCs w:val="22"/>
+        </w:rPr>
+        <w:t>split</w:t>
+      </w:r>
+      <w:r>
+        <w:rPr>
+          <w:sz w:val="22"/>
+          <w:szCs w:val="22"/>
+        </w:rPr>
+        <w:t xml:space="preserve"> </w:t>
+      </w:r>
+      <w:r>
+        <w:rPr>
+          <w:sz w:val="22"/>
+          <w:szCs w:val="22"/>
+        </w:rPr>
+        <w:t xml:space="preserve">values will then give you the </w:t>
+      </w:r>
+      <w:r>
+        <w:rPr>
+          <w:sz w:val="22"/>
+          <w:szCs w:val="22"/>
+        </w:rPr>
+        <w:t xml:space="preserve">whole </w:t>
+      </w:r>
+      <w:r>
+        <w:rPr>
+          <w:sz w:val="22"/>
+          <w:szCs w:val="22"/>
+        </w:rPr>
+        <w:t>answer</w:t>
+      </w:r>
+      <w:r>
+        <w:rPr>
+          <w:sz w:val="22"/>
+          <w:szCs w:val="22"/>
+        </w:rPr>
+        <w:t>.</w:t>
+      </w:r>
+    </w:p>
+    <w:p>
+      <w:pPr>
+        <w:rPr>
+          <w:sz w:val="22"/>
+          <w:szCs w:val="22"/>
+        </w:rPr>
+      </w:pPr>
+    </w:p>
+    <w:p>
+      <w:pPr>
+        <w:rPr>
+          <w:sz w:val="22"/>
+          <w:szCs w:val="22"/>
+        </w:rPr>
+      </w:pPr>
+      <w:r>
+        <w:rPr>
+          <w:sz w:val="22"/>
+          <w:szCs w:val="22"/>
+        </w:rPr>
+        <w:t>End</w:t>
+      </w:r>
+    </w:p>
+    <w:p>
+      <w:pPr>
+        <w:rPr>
+          <w:sz w:val="22"/>
+          <w:szCs w:val="22"/>
+        </w:rPr>
+      </w:pPr>
+      <w:r>
+        <w:rPr>
+          <w:sz w:val="22"/>
+          <w:szCs w:val="22"/>
+        </w:rPr>
+        <w:t>Now why don’t we try this new technique with the next mega blob!</w:t>
+      </w:r>
+    </w:p>
+    <w:p>
+      <w:pPr>
+        <w:rPr>
+          <w:sz w:val="22"/>
+          <w:szCs w:val="22"/>
+        </w:rPr>
+      </w:pPr>
+    </w:p>
+    <w:p>
+      <w:pPr>
+        <w:rPr>
+          <w:sz w:val="22"/>
+          <w:szCs w:val="22"/>
+        </w:rPr>
+      </w:pPr>
+      <w:r>
+        <w:rPr>
+          <w:sz w:val="22"/>
+          <w:szCs w:val="22"/>
+        </w:rPr>
+        <w:t>Level 1 Tutorial</w:t>
+      </w:r>
+    </w:p>
+    <w:p>
+      <w:pPr>
+        <w:rPr>
+          <w:sz w:val="22"/>
+          <w:szCs w:val="22"/>
+        </w:rPr>
+      </w:pPr>
+      <w:r>
+        <w:rPr>
+          <w:sz w:val="22"/>
+          <w:szCs w:val="22"/>
+        </w:rPr>
+        <w:t>Intro</w:t>
+      </w:r>
+      <w:r>
+        <w:rPr>
+          <w:sz w:val="22"/>
+          <w:szCs w:val="22"/>
+        </w:rPr>
+        <w:br/>
+        <w:t>Look out! Two blobs have appeared.</w:t>
+      </w:r>
+      <w:r>
+        <w:rPr>
+          <w:sz w:val="22"/>
+          <w:szCs w:val="22"/>
+        </w:rPr>
+        <w:br/>
+      </w:r>
+      <w:r>
+        <w:rPr>
+          <w:sz w:val="22"/>
+          <w:szCs w:val="22"/>
+        </w:rPr>
+        <w:t xml:space="preserve">In order to attack the mega blob, we must merge all the blobs into one </w:t>
+      </w:r>
+      <w:r>
+        <w:rPr>
+          <w:sz w:val="22"/>
+          <w:szCs w:val="22"/>
+        </w:rPr>
+        <w:t>final quotient</w:t>
+      </w:r>
+      <w:r>
+        <w:rPr>
+          <w:sz w:val="22"/>
+          <w:szCs w:val="22"/>
+        </w:rPr>
+        <w:t xml:space="preserve"> blob.</w:t>
+      </w:r>
+      <w:r>
+        <w:rPr>
+          <w:sz w:val="22"/>
+          <w:szCs w:val="22"/>
+        </w:rPr>
+        <w:t xml:space="preserve"> </w:t>
+      </w:r>
+      <w:r>
+        <w:rPr>
+          <w:sz w:val="22"/>
+          <w:szCs w:val="22"/>
+        </w:rPr>
+        <w:br/>
+        <w:t xml:space="preserve">Those numbers don’t look that scary. We can directly </w:t>
+      </w:r>
+      <w:r>
+        <w:rPr>
+          <w:sz w:val="22"/>
+          <w:szCs w:val="22"/>
+        </w:rPr>
+        <w:t>solve the division</w:t>
+      </w:r>
+      <w:r>
+        <w:rPr>
+          <w:sz w:val="22"/>
+          <w:szCs w:val="22"/>
+        </w:rPr>
+        <w:t>.</w:t>
+      </w:r>
+      <w:r>
+        <w:rPr>
+          <w:sz w:val="22"/>
+          <w:szCs w:val="22"/>
+        </w:rPr>
+        <w:br/>
+        <w:t>(show drag)</w:t>
+      </w:r>
+    </w:p>
+    <w:p>
+      <w:pPr>
+        <w:rPr>
+          <w:sz w:val="22"/>
+          <w:szCs w:val="22"/>
+        </w:rPr>
+      </w:pPr>
+      <w:r>
+        <w:rPr>
+          <w:sz w:val="22"/>
+          <w:szCs w:val="22"/>
+        </w:rPr>
+        <w:t>Drag Instruct</w:t>
+      </w:r>
+      <w:r>
+        <w:rPr>
+          <w:sz w:val="22"/>
+          <w:szCs w:val="22"/>
+        </w:rPr>
+        <w:br/>
+        <w:t xml:space="preserve">In order to merge </w:t>
+      </w:r>
+      <w:r>
+        <w:rPr>
+          <w:sz w:val="22"/>
+          <w:szCs w:val="22"/>
+        </w:rPr>
+        <w:t xml:space="preserve">the two blobs, simply drag one to another like </w:t>
+      </w:r>
+      <w:r>
+        <w:rPr>
+          <w:sz w:val="22"/>
+          <w:szCs w:val="22"/>
+        </w:rPr>
+        <w:t>so</w:t>
+      </w:r>
+      <w:r>
+        <w:rPr>
+          <w:sz w:val="22"/>
+          <w:szCs w:val="22"/>
+        </w:rPr>
+        <w:t>.</w:t>
+      </w:r>
+    </w:p>
+    <w:p>
+      <w:pPr>
+        <w:rPr>
+          <w:sz w:val="22"/>
+          <w:szCs w:val="22"/>
+        </w:rPr>
+      </w:pPr>
+      <w:r>
+        <w:rPr>
+          <w:sz w:val="22"/>
+          <w:szCs w:val="22"/>
+        </w:rPr>
+        <w:t>Op Instruct</w:t>
+      </w:r>
+      <w:r>
+        <w:rPr>
+          <w:sz w:val="22"/>
+          <w:szCs w:val="22"/>
+        </w:rPr>
+        <w:br/>
+      </w:r>
+      <w:r>
+        <w:rPr>
+          <w:sz w:val="22"/>
+          <w:szCs w:val="22"/>
+        </w:rPr>
+        <w:t>Now you must solve the operation by typing in the number via the numpad.</w:t>
+      </w:r>
+      <w:r>
+        <w:rPr>
+          <w:sz w:val="22"/>
+          <w:szCs w:val="22"/>
+        </w:rPr>
+        <w:br/>
+        <w:t>You can also use the keyboard to enter the numbers.</w:t>
+      </w:r>
+      <w:r>
+        <w:rPr>
+          <w:sz w:val="22"/>
+          <w:szCs w:val="22"/>
+        </w:rPr>
+        <w:br/>
+        <w:t xml:space="preserve">Once you feel confident with </w:t>
+      </w:r>
+      <w:r>
+        <w:rPr>
+          <w:sz w:val="22"/>
+          <w:szCs w:val="22"/>
+        </w:rPr>
+        <w:t>your</w:t>
+      </w:r>
+      <w:r>
+        <w:rPr>
+          <w:sz w:val="22"/>
+          <w:szCs w:val="22"/>
+        </w:rPr>
+        <w:t xml:space="preserve"> answer, press the ENTER button</w:t>
+      </w:r>
+      <w:r>
+        <w:rPr>
+          <w:sz w:val="22"/>
+          <w:szCs w:val="22"/>
+        </w:rPr>
+        <w:t xml:space="preserve"> on the numpad (or your keyboard).</w:t>
+      </w:r>
+    </w:p>
+    <w:p>
+      <w:pPr>
+        <w:rPr>
+          <w:sz w:val="22"/>
+          <w:szCs w:val="22"/>
+        </w:rPr>
+      </w:pPr>
+      <w:r>
+        <w:rPr>
+          <w:sz w:val="22"/>
+          <w:szCs w:val="22"/>
+        </w:rPr>
+        <w:t>Attack Success</w:t>
+      </w:r>
+      <w:r>
+        <w:rPr>
+          <w:sz w:val="22"/>
+          <w:szCs w:val="22"/>
+        </w:rPr>
+        <w:br/>
+        <w:t>Excellent! Our attack on the mega blob was a success!</w:t>
+      </w:r>
+    </w:p>
+    <w:p>
+      <w:pPr>
+        <w:rPr>
+          <w:sz w:val="22"/>
+          <w:szCs w:val="22"/>
+        </w:rPr>
+      </w:pPr>
+      <w:r>
+        <w:rPr>
+          <w:sz w:val="22"/>
+          <w:szCs w:val="22"/>
+        </w:rPr>
+        <w:t>Boss Health</w:t>
+      </w:r>
+      <w:r>
+        <w:rPr>
+          <w:sz w:val="22"/>
+          <w:szCs w:val="22"/>
+        </w:rPr>
+        <w:br/>
+      </w:r>
+      <w:r>
+        <w:rPr>
+          <w:sz w:val="22"/>
+          <w:szCs w:val="22"/>
+        </w:rPr>
+        <w:t>This is the representation of the mega blob’s health.</w:t>
+      </w:r>
+      <w:r>
+        <w:rPr>
+          <w:sz w:val="22"/>
+          <w:szCs w:val="22"/>
+        </w:rPr>
+        <w:br/>
+        <w:t>As you can see, it has been reduced.</w:t>
+      </w:r>
+      <w:r>
+        <w:rPr>
+          <w:sz w:val="22"/>
+          <w:szCs w:val="22"/>
+        </w:rPr>
+        <w:br/>
+        <w:t>Once it’s empty, the mega blob will be defeated.</w:t>
+      </w:r>
+    </w:p>
+    <w:p>
+      <w:pPr>
+        <w:rPr>
+          <w:sz w:val="22"/>
+          <w:szCs w:val="22"/>
+        </w:rPr>
+      </w:pPr>
+      <w:r>
+        <w:rPr>
+          <w:sz w:val="22"/>
+          <w:szCs w:val="22"/>
+        </w:rPr>
+        <w:t>Split Instruct</w:t>
+      </w:r>
+      <w:r>
+        <w:rPr>
+          <w:sz w:val="22"/>
+          <w:szCs w:val="22"/>
+        </w:rPr>
+        <w:br/>
+        <w:t>Now we are dealing with a much larger blob!</w:t>
+      </w:r>
+      <w:r>
+        <w:rPr>
+          <w:sz w:val="22"/>
+          <w:szCs w:val="22"/>
+        </w:rPr>
+        <w:br/>
+      </w:r>
+      <w:r>
+        <w:rPr>
+          <w:sz w:val="22"/>
+          <w:szCs w:val="22"/>
+        </w:rPr>
+        <w:t>Let’s split the blob up into two to make our life easier.</w:t>
+      </w:r>
+      <w:r>
+        <w:rPr>
+          <w:sz w:val="22"/>
+          <w:szCs w:val="22"/>
+        </w:rPr>
+        <w:br/>
+        <w:t>Press the sparkly blob as shown to proceed.</w:t>
+      </w:r>
     </w:p>
     <w:p>
       <w:pPr>
@@ -453,99 +1007,172 @@
           <w:szCs w:val="22"/>
         </w:rPr>
         <w:lastRenderedPageBreak/>
-        <w:t>Area Model Distribute</w:t>
-      </w:r>
-    </w:p>
-    <w:p>
-      <w:pPr>
-        <w:rPr>
-          <w:sz w:val="22"/>
-          <w:szCs w:val="22"/>
-        </w:rPr>
-      </w:pPr>
-      <w:r>
-        <w:rPr>
-          <w:sz w:val="22"/>
-          <w:szCs w:val="22"/>
-        </w:rPr>
-        <w:t>We can then use this model to partially solve the equation with smaller numbers.</w:t>
-      </w:r>
-      <w:r>
-        <w:rPr>
-          <w:sz w:val="22"/>
-          <w:szCs w:val="22"/>
-        </w:rPr>
-        <w:br/>
-        <w:t>Observe how the area is being split into two.</w:t>
-      </w:r>
-      <w:r>
-        <w:rPr>
-          <w:sz w:val="22"/>
-          <w:szCs w:val="22"/>
-        </w:rPr>
-        <w:br/>
-        <w:t>Adding the two split values will then give you the whole solution.</w:t>
-      </w:r>
-    </w:p>
-    <w:p>
-      <w:pPr>
-        <w:rPr>
-          <w:sz w:val="22"/>
-          <w:szCs w:val="22"/>
-        </w:rPr>
-      </w:pPr>
-    </w:p>
-    <w:p>
-      <w:pPr>
-        <w:rPr>
-          <w:sz w:val="22"/>
-          <w:szCs w:val="22"/>
-        </w:rPr>
-      </w:pPr>
-      <w:r>
-        <w:rPr>
-          <w:sz w:val="22"/>
-          <w:szCs w:val="22"/>
-        </w:rPr>
-        <w:t>End</w:t>
-      </w:r>
-    </w:p>
-    <w:p>
-      <w:pPr>
-        <w:rPr>
-          <w:sz w:val="22"/>
-          <w:szCs w:val="22"/>
-        </w:rPr>
-      </w:pPr>
-      <w:r>
-        <w:rPr>
-          <w:sz w:val="22"/>
-          <w:szCs w:val="22"/>
-        </w:rPr>
-        <w:t>Now why don’t we try this new technique out with the next mega blob!</w:t>
-      </w:r>
-    </w:p>
-    <w:p>
-      <w:pPr>
-        <w:rPr>
-          <w:sz w:val="22"/>
-          <w:szCs w:val="22"/>
-        </w:rPr>
-      </w:pPr>
-    </w:p>
-    <w:p>
-      <w:pPr>
-        <w:rPr>
-          <w:sz w:val="22"/>
-          <w:szCs w:val="22"/>
-        </w:rPr>
-      </w:pPr>
-      <w:r>
-        <w:rPr>
-          <w:sz w:val="22"/>
-          <w:szCs w:val="22"/>
-        </w:rPr>
-        <w:t>Level 1 Tutorial</w:t>
+        <w:t>Split Op</w:t>
+      </w:r>
+      <w:r>
+        <w:rPr>
+          <w:sz w:val="22"/>
+          <w:szCs w:val="22"/>
+        </w:rPr>
+        <w:br/>
+      </w:r>
+      <w:r>
+        <w:rPr>
+          <w:sz w:val="22"/>
+          <w:szCs w:val="22"/>
+        </w:rPr>
+        <w:t>Here you can see a representation of how the blob is going to be split.</w:t>
+      </w:r>
+      <w:r>
+        <w:rPr>
+          <w:sz w:val="22"/>
+          <w:szCs w:val="22"/>
+        </w:rPr>
+        <w:br/>
+        <w:t>We will be splitting the blob by transferring its digits to a new blob.</w:t>
+      </w:r>
+      <w:r>
+        <w:rPr>
+          <w:sz w:val="22"/>
+          <w:szCs w:val="22"/>
+        </w:rPr>
+        <w:br/>
+        <w:t>Simply click on any of the digits to transfer them.</w:t>
+      </w:r>
+      <w:r>
+        <w:rPr>
+          <w:sz w:val="22"/>
+          <w:szCs w:val="22"/>
+        </w:rPr>
+        <w:br/>
+        <w:t>Once you are happy with the new split numbers, press the SPLIT button.</w:t>
+      </w:r>
+      <w:r>
+        <w:rPr>
+          <w:sz w:val="22"/>
+          <w:szCs w:val="22"/>
+        </w:rPr>
+        <w:br/>
+        <w:t>Remember, both new numbers must be wholly divisible for the split to succeed!</w:t>
+      </w:r>
+    </w:p>
+    <w:p>
+      <w:pPr>
+        <w:rPr>
+          <w:sz w:val="22"/>
+          <w:szCs w:val="22"/>
+        </w:rPr>
+      </w:pPr>
+      <w:r>
+        <w:rPr>
+          <w:sz w:val="22"/>
+          <w:szCs w:val="22"/>
+        </w:rPr>
+        <w:t>Split Op Success</w:t>
+      </w:r>
+      <w:r>
+        <w:rPr>
+          <w:sz w:val="22"/>
+          <w:szCs w:val="22"/>
+        </w:rPr>
+        <w:br/>
+        <w:t>Nicely done! The blobs have now been split into two.</w:t>
+      </w:r>
+      <w:r>
+        <w:rPr>
+          <w:sz w:val="22"/>
+          <w:szCs w:val="22"/>
+        </w:rPr>
+        <w:br/>
+        <w:t xml:space="preserve">You can split the </w:t>
+      </w:r>
+      <w:r>
+        <w:rPr>
+          <w:sz w:val="22"/>
+          <w:szCs w:val="22"/>
+        </w:rPr>
+        <w:t>blobs</w:t>
+      </w:r>
+      <w:r>
+        <w:rPr>
+          <w:sz w:val="22"/>
+          <w:szCs w:val="22"/>
+        </w:rPr>
+        <w:t xml:space="preserve"> further if you want, but there’s a limit!</w:t>
+      </w:r>
+      <w:r>
+        <w:rPr>
+          <w:sz w:val="22"/>
+          <w:szCs w:val="22"/>
+        </w:rPr>
+        <w:br/>
+        <w:t xml:space="preserve">Once </w:t>
+      </w:r>
+      <w:r>
+        <w:rPr>
+          <w:sz w:val="22"/>
+          <w:szCs w:val="22"/>
+        </w:rPr>
+        <w:t>all the blobs have been merged into the final quotient</w:t>
+      </w:r>
+      <w:r>
+        <w:rPr>
+          <w:sz w:val="22"/>
+          <w:szCs w:val="22"/>
+        </w:rPr>
+        <w:t xml:space="preserve"> </w:t>
+      </w:r>
+      <w:r>
+        <w:rPr>
+          <w:sz w:val="22"/>
+          <w:szCs w:val="22"/>
+        </w:rPr>
+        <w:t>blob</w:t>
+      </w:r>
+      <w:r>
+        <w:rPr>
+          <w:sz w:val="22"/>
+          <w:szCs w:val="22"/>
+        </w:rPr>
+        <w:t>, we will be able to</w:t>
+      </w:r>
+      <w:r>
+        <w:rPr>
+          <w:sz w:val="22"/>
+          <w:szCs w:val="22"/>
+        </w:rPr>
+        <w:t xml:space="preserve"> attack.</w:t>
+      </w:r>
+      <w:r>
+        <w:rPr>
+          <w:sz w:val="22"/>
+          <w:szCs w:val="22"/>
+        </w:rPr>
+        <w:br/>
+        <w:t>Good luck!</w:t>
+      </w:r>
+    </w:p>
+    <w:p>
+      <w:pPr>
+        <w:rPr>
+          <w:sz w:val="22"/>
+          <w:szCs w:val="22"/>
+        </w:rPr>
+      </w:pPr>
+    </w:p>
+    <w:p>
+      <w:pPr>
+        <w:rPr>
+          <w:sz w:val="22"/>
+          <w:szCs w:val="22"/>
+        </w:rPr>
+      </w:pPr>
+      <w:r>
+        <w:rPr>
+          <w:sz w:val="22"/>
+          <w:szCs w:val="22"/>
+        </w:rPr>
+        <w:t>Level 3 Tutorial</w:t>
       </w:r>
     </w:p>
     <w:p>
@@ -568,37 +1195,94 @@
           <w:szCs w:val="22"/>
         </w:rPr>
         <w:br/>
-        <w:t>Look out! Two blobs have appeared.</w:t>
-      </w:r>
-      <w:r>
-        <w:rPr>
-          <w:sz w:val="22"/>
-          <w:szCs w:val="22"/>
-        </w:rPr>
-        <w:br/>
-      </w:r>
-      <w:r>
-        <w:rPr>
-          <w:sz w:val="22"/>
-          <w:szCs w:val="22"/>
-        </w:rPr>
-        <w:t>In order to attack the mega blob, we must merge all the blobs into one golden blob.</w:t>
-      </w:r>
-      <w:r>
-        <w:rPr>
-          <w:sz w:val="22"/>
-          <w:szCs w:val="22"/>
-        </w:rPr>
-        <w:br/>
-        <w:t>That means finding the quotient of the division between the two present numbers.</w:t>
-      </w:r>
-      <w:r>
-        <w:rPr>
-          <w:sz w:val="22"/>
-          <w:szCs w:val="22"/>
-        </w:rPr>
-        <w:br/>
-        <w:t>Those numbers don’t look that scary. We can directly divide those numbers</w:t>
+      </w:r>
+      <w:r>
+        <w:rPr>
+          <w:sz w:val="22"/>
+          <w:szCs w:val="22"/>
+        </w:rPr>
+        <w:t>Watch out! These blobs are not to be trifled with!</w:t>
+      </w:r>
+    </w:p>
+    <w:p>
+      <w:pPr>
+        <w:rPr>
+          <w:sz w:val="22"/>
+          <w:szCs w:val="22"/>
+        </w:rPr>
+      </w:pPr>
+      <w:r>
+        <w:rPr>
+          <w:sz w:val="22"/>
+          <w:szCs w:val="22"/>
+        </w:rPr>
+        <w:t>Split Instruct</w:t>
+      </w:r>
+      <w:r>
+        <w:rPr>
+          <w:sz w:val="22"/>
+          <w:szCs w:val="22"/>
+        </w:rPr>
+        <w:br/>
+        <w:t>Just as you have done many times before, go ahead a press the sparkly blob.</w:t>
+      </w:r>
+    </w:p>
+    <w:p>
+      <w:pPr>
+        <w:rPr>
+          <w:sz w:val="22"/>
+          <w:szCs w:val="22"/>
+        </w:rPr>
+      </w:pPr>
+      <w:r>
+        <w:rPr>
+          <w:sz w:val="22"/>
+          <w:szCs w:val="22"/>
+        </w:rPr>
+        <w:t>Split Op</w:t>
+      </w:r>
+      <w:r>
+        <w:rPr>
+          <w:sz w:val="22"/>
+          <w:szCs w:val="22"/>
+        </w:rPr>
+        <w:br/>
+        <w:t xml:space="preserve">Here we are going to reduce the blob’s </w:t>
+      </w:r>
+      <w:r>
+        <w:rPr>
+          <w:sz w:val="22"/>
+          <w:szCs w:val="22"/>
+        </w:rPr>
+        <w:t>large number</w:t>
+      </w:r>
+      <w:r>
+        <w:rPr>
+          <w:sz w:val="22"/>
+          <w:szCs w:val="22"/>
+        </w:rPr>
+        <w:t xml:space="preserve"> by multiply</w:t>
+      </w:r>
+      <w:r>
+        <w:rPr>
+          <w:sz w:val="22"/>
+          <w:szCs w:val="22"/>
+        </w:rPr>
+        <w:t>ing</w:t>
+      </w:r>
+      <w:r>
+        <w:rPr>
+          <w:sz w:val="22"/>
+          <w:szCs w:val="22"/>
+        </w:rPr>
+        <w:t xml:space="preserve"> the divisor </w:t>
+      </w:r>
+      <w:r>
+        <w:rPr>
+          <w:sz w:val="22"/>
+          <w:szCs w:val="22"/>
+        </w:rPr>
+        <w:t>with a number</w:t>
       </w:r>
       <w:r>
         <w:rPr>
@@ -613,44 +1297,44 @@
           <w:szCs w:val="22"/>
         </w:rPr>
         <w:br/>
-        <w:t>(show drag)</w:t>
-      </w:r>
-    </w:p>
-    <w:p>
-      <w:pPr>
-        <w:rPr>
-          <w:sz w:val="22"/>
-          <w:szCs w:val="22"/>
-        </w:rPr>
-      </w:pPr>
-      <w:r>
-        <w:rPr>
-          <w:sz w:val="22"/>
-          <w:szCs w:val="22"/>
-        </w:rPr>
-        <w:t>Drag Instruct</w:t>
-      </w:r>
-      <w:r>
-        <w:rPr>
-          <w:sz w:val="22"/>
-          <w:szCs w:val="22"/>
-        </w:rPr>
-        <w:br/>
-        <w:t xml:space="preserve">In order to merge </w:t>
-      </w:r>
-      <w:r>
-        <w:rPr>
-          <w:sz w:val="22"/>
-          <w:szCs w:val="22"/>
-        </w:rPr>
-        <w:t xml:space="preserve">the two blobs, simply drag one to another like </w:t>
-      </w:r>
-      <w:r>
-        <w:rPr>
-          <w:sz w:val="22"/>
-          <w:szCs w:val="22"/>
-        </w:rPr>
-        <w:t>so</w:t>
+        <w:t>First you must specify th</w:t>
+      </w:r>
+      <w:r>
+        <w:rPr>
+          <w:sz w:val="22"/>
+          <w:szCs w:val="22"/>
+        </w:rPr>
+        <w:t>e number to multiply the divisor. Simply type in the number, and press ENTER.</w:t>
+      </w:r>
+    </w:p>
+    <w:p>
+      <w:pPr>
+        <w:rPr>
+          <w:sz w:val="22"/>
+          <w:szCs w:val="22"/>
+        </w:rPr>
+      </w:pPr>
+      <w:r>
+        <w:rPr>
+          <w:sz w:val="22"/>
+          <w:szCs w:val="22"/>
+        </w:rPr>
+        <w:t>Split Op Next</w:t>
+      </w:r>
+      <w:r>
+        <w:rPr>
+          <w:sz w:val="22"/>
+          <w:szCs w:val="22"/>
+        </w:rPr>
+        <w:br/>
+        <w:t xml:space="preserve">Now you must type in the correct </w:t>
+      </w:r>
+      <w:r>
+        <w:rPr>
+          <w:sz w:val="22"/>
+          <w:szCs w:val="22"/>
+        </w:rPr>
+        <w:t>answer for the multiplication</w:t>
       </w:r>
       <w:r>
         <w:rPr>
@@ -659,601 +1343,221 @@
         </w:rPr>
         <w:t>.</w:t>
       </w:r>
-    </w:p>
-    <w:p>
-      <w:pPr>
-        <w:rPr>
-          <w:sz w:val="22"/>
-          <w:szCs w:val="22"/>
-        </w:rPr>
-      </w:pPr>
-      <w:r>
-        <w:rPr>
-          <w:sz w:val="22"/>
-          <w:szCs w:val="22"/>
-        </w:rPr>
-        <w:t>Op Instruct</w:t>
-      </w:r>
-      <w:r>
-        <w:rPr>
-          <w:sz w:val="22"/>
-          <w:szCs w:val="22"/>
-        </w:rPr>
-        <w:br/>
-      </w:r>
-      <w:r>
-        <w:rPr>
-          <w:sz w:val="22"/>
-          <w:szCs w:val="22"/>
-        </w:rPr>
-        <w:t>Now you must solve the operation by typing in the number via the numpad.</w:t>
-      </w:r>
-      <w:r>
-        <w:rPr>
-          <w:sz w:val="22"/>
-          <w:szCs w:val="22"/>
-        </w:rPr>
-        <w:br/>
-        <w:t>You can also use the keyboard to enter the numbers.</w:t>
-      </w:r>
-      <w:r>
-        <w:rPr>
-          <w:sz w:val="22"/>
-          <w:szCs w:val="22"/>
-        </w:rPr>
-        <w:br/>
-        <w:t xml:space="preserve">Once you feel confident with </w:t>
-      </w:r>
-      <w:r>
-        <w:rPr>
-          <w:sz w:val="22"/>
-          <w:szCs w:val="22"/>
-        </w:rPr>
-        <w:t>your</w:t>
-      </w:r>
-      <w:r>
-        <w:rPr>
-          <w:sz w:val="22"/>
-          <w:szCs w:val="22"/>
-        </w:rPr>
-        <w:t xml:space="preserve"> answer, press the ENTER button</w:t>
-      </w:r>
-      <w:r>
-        <w:rPr>
-          <w:sz w:val="22"/>
-          <w:szCs w:val="22"/>
-        </w:rPr>
-        <w:t xml:space="preserve"> on the numpad (or your keyboard).</w:t>
-      </w:r>
-    </w:p>
-    <w:p>
-      <w:pPr>
-        <w:rPr>
-          <w:sz w:val="22"/>
-          <w:szCs w:val="22"/>
-        </w:rPr>
-      </w:pPr>
-      <w:r>
-        <w:rPr>
-          <w:sz w:val="22"/>
-          <w:szCs w:val="22"/>
-        </w:rPr>
-        <w:t>Attack Success</w:t>
-      </w:r>
-      <w:r>
-        <w:rPr>
-          <w:sz w:val="22"/>
-          <w:szCs w:val="22"/>
-        </w:rPr>
-        <w:br/>
-        <w:t>Excellent! Our attack on the mega blob was a success!</w:t>
-      </w:r>
-    </w:p>
-    <w:p>
-      <w:pPr>
-        <w:rPr>
-          <w:sz w:val="22"/>
-          <w:szCs w:val="22"/>
-        </w:rPr>
-      </w:pPr>
-      <w:r>
-        <w:rPr>
-          <w:sz w:val="22"/>
-          <w:szCs w:val="22"/>
-        </w:rPr>
-        <w:t>Boss Health</w:t>
-      </w:r>
-      <w:r>
-        <w:rPr>
-          <w:sz w:val="22"/>
-          <w:szCs w:val="22"/>
-        </w:rPr>
-        <w:br/>
-      </w:r>
-      <w:r>
-        <w:rPr>
-          <w:sz w:val="22"/>
-          <w:szCs w:val="22"/>
-        </w:rPr>
-        <w:t>This is the representation of the mega blob’s health.</w:t>
-      </w:r>
-      <w:r>
-        <w:rPr>
-          <w:sz w:val="22"/>
-          <w:szCs w:val="22"/>
-        </w:rPr>
-        <w:br/>
-        <w:t>As you can see, it has been reduced.</w:t>
-      </w:r>
-      <w:r>
-        <w:rPr>
-          <w:sz w:val="22"/>
-          <w:szCs w:val="22"/>
-        </w:rPr>
-        <w:br/>
-        <w:t>Once it’s empty, the mega blob will be defeated.</w:t>
-      </w:r>
-    </w:p>
-    <w:p>
-      <w:pPr>
-        <w:rPr>
-          <w:sz w:val="22"/>
-          <w:szCs w:val="22"/>
-        </w:rPr>
-      </w:pPr>
-      <w:r>
-        <w:rPr>
-          <w:sz w:val="22"/>
-          <w:szCs w:val="22"/>
-        </w:rPr>
-        <w:t>Split Instruct</w:t>
-      </w:r>
-      <w:r>
-        <w:rPr>
-          <w:sz w:val="22"/>
-          <w:szCs w:val="22"/>
-        </w:rPr>
-        <w:br/>
-        <w:t>Now we are dealing with a much larger blob!</w:t>
-      </w:r>
-      <w:r>
-        <w:rPr>
-          <w:sz w:val="22"/>
-          <w:szCs w:val="22"/>
-        </w:rPr>
-        <w:br/>
-      </w:r>
-      <w:r>
-        <w:rPr>
-          <w:sz w:val="22"/>
-          <w:szCs w:val="22"/>
-        </w:rPr>
-        <w:t>Let’s split the blob up into two to make our life easier.</w:t>
-      </w:r>
-      <w:r>
-        <w:rPr>
-          <w:sz w:val="22"/>
-          <w:szCs w:val="22"/>
-        </w:rPr>
-        <w:br/>
-        <w:t>Press the sparkly blob as shown to proceed.</w:t>
-      </w:r>
-    </w:p>
-    <w:p>
-      <w:pPr>
-        <w:rPr>
-          <w:sz w:val="22"/>
-          <w:szCs w:val="22"/>
-        </w:rPr>
-      </w:pPr>
-      <w:r>
-        <w:rPr>
-          <w:sz w:val="22"/>
-          <w:szCs w:val="22"/>
-        </w:rPr>
-        <w:t>Split Op</w:t>
-      </w:r>
-      <w:r>
-        <w:rPr>
-          <w:sz w:val="22"/>
-          <w:szCs w:val="22"/>
-        </w:rPr>
-        <w:br/>
-      </w:r>
-      <w:r>
-        <w:rPr>
-          <w:sz w:val="22"/>
-          <w:szCs w:val="22"/>
-        </w:rPr>
-        <w:t>Here you can see a representation of how the blob is going to be split.</w:t>
-      </w:r>
-      <w:r>
-        <w:rPr>
-          <w:sz w:val="22"/>
-          <w:szCs w:val="22"/>
-        </w:rPr>
-        <w:br/>
-        <w:t>We will be splitting the blob by transferring its digits to a new blob.</w:t>
-      </w:r>
-      <w:r>
-        <w:rPr>
-          <w:sz w:val="22"/>
-          <w:szCs w:val="22"/>
-        </w:rPr>
-        <w:br/>
-        <w:t>Simply click on any of the digits to transfer them.</w:t>
-      </w:r>
-      <w:r>
-        <w:rPr>
-          <w:sz w:val="22"/>
-          <w:szCs w:val="22"/>
-        </w:rPr>
-        <w:br/>
-      </w:r>
+      <w:r>
+        <w:rPr>
+          <w:sz w:val="22"/>
+          <w:szCs w:val="22"/>
+        </w:rPr>
+        <w:br/>
+        <w:t>Once you press ENTER, you’ll see that number subtracted from the dividend blob.</w:t>
+      </w:r>
+      <w:r>
+        <w:rPr>
+          <w:sz w:val="22"/>
+          <w:szCs w:val="22"/>
+        </w:rPr>
+        <w:br/>
+        <w:t>If the resulting value is less than zero, then try again with a smaller multiplication number!</w:t>
+      </w:r>
+    </w:p>
+    <w:p>
+      <w:pPr>
+        <w:rPr>
+          <w:sz w:val="22"/>
+          <w:szCs w:val="22"/>
+        </w:rPr>
+      </w:pPr>
+      <w:r>
+        <w:rPr>
+          <w:sz w:val="22"/>
+          <w:szCs w:val="22"/>
+        </w:rPr>
+        <w:t>Split Op Success</w:t>
+      </w:r>
+      <w:r>
+        <w:rPr>
+          <w:sz w:val="22"/>
+          <w:szCs w:val="22"/>
+        </w:rPr>
+        <w:br/>
+        <w:t>Good! The blob’s value has been reduced, and a partial quotient blob has appeared.</w:t>
+      </w:r>
+      <w:r>
+        <w:rPr>
+          <w:sz w:val="22"/>
+          <w:szCs w:val="22"/>
+        </w:rPr>
+        <w:br/>
+        <w:t xml:space="preserve">Splitting up large numbers this way </w:t>
+      </w:r>
+      <w:r>
+        <w:rPr>
+          <w:sz w:val="22"/>
+          <w:szCs w:val="22"/>
+        </w:rPr>
+        <w:t xml:space="preserve">will </w:t>
+      </w:r>
+      <w:r>
+        <w:rPr>
+          <w:sz w:val="22"/>
+          <w:szCs w:val="22"/>
+        </w:rPr>
+        <w:t>make it easier to deal with two or more-digit divisors!</w:t>
+      </w:r>
+      <w:r>
+        <w:rPr>
+          <w:sz w:val="22"/>
+          <w:szCs w:val="22"/>
+        </w:rPr>
+        <w:br/>
+        <w:t xml:space="preserve">I’ve said </w:t>
+      </w:r>
+      <w:r>
+        <w:rPr>
+          <w:sz w:val="22"/>
+          <w:szCs w:val="22"/>
+        </w:rPr>
+        <w:t>everything that I can</w:t>
+      </w:r>
+      <w:r>
+        <w:rPr>
+          <w:sz w:val="22"/>
+          <w:szCs w:val="22"/>
+        </w:rPr>
+        <w:t xml:space="preserve"> to help you</w:t>
+      </w:r>
+      <w:r>
+        <w:rPr>
+          <w:sz w:val="22"/>
+          <w:szCs w:val="22"/>
+        </w:rPr>
+        <w:t>, the rest is up to you.</w:t>
+      </w:r>
+      <w:r>
+        <w:rPr>
+          <w:sz w:val="22"/>
+          <w:szCs w:val="22"/>
+        </w:rPr>
+        <w:t xml:space="preserve"> </w:t>
+      </w:r>
+      <w:r>
+        <w:rPr>
+          <w:sz w:val="22"/>
+          <w:szCs w:val="22"/>
+        </w:rPr>
+        <w:t>G</w:t>
+      </w:r>
+      <w:r>
+        <w:rPr>
+          <w:sz w:val="22"/>
+          <w:szCs w:val="22"/>
+        </w:rPr>
+        <w:t>o forth</w:t>
+      </w:r>
+      <w:r>
+        <w:rPr>
+          <w:sz w:val="22"/>
+          <w:szCs w:val="22"/>
+        </w:rPr>
+        <w:t>,</w:t>
+      </w:r>
+      <w:r>
+        <w:rPr>
+          <w:sz w:val="22"/>
+          <w:szCs w:val="22"/>
+        </w:rPr>
+        <w:t xml:space="preserve"> and defeat the mega blobs!</w:t>
+      </w:r>
+    </w:p>
+    <w:p>
+      <w:pPr>
+        <w:rPr>
+          <w:sz w:val="22"/>
+          <w:szCs w:val="22"/>
+        </w:rPr>
+      </w:pPr>
+    </w:p>
+    <w:p>
+      <w:pPr>
+        <w:rPr>
+          <w:sz w:val="22"/>
+          <w:szCs w:val="22"/>
+        </w:rPr>
+      </w:pPr>
+      <w:r>
+        <w:rPr>
+          <w:sz w:val="22"/>
+          <w:szCs w:val="22"/>
+        </w:rPr>
+        <w:t>Intro</w:t>
+      </w:r>
+    </w:p>
+    <w:p>
+      <w:pPr>
+        <w:rPr>
+          <w:sz w:val="22"/>
+          <w:szCs w:val="22"/>
+        </w:rPr>
+      </w:pPr>
+      <w:r>
+        <w:rPr>
+          <w:sz w:val="22"/>
+          <w:szCs w:val="22"/>
+        </w:rPr>
+        <w:t>Alert</w:t>
+      </w:r>
+      <w:r>
+        <w:rPr>
+          <w:sz w:val="22"/>
+          <w:szCs w:val="22"/>
+        </w:rPr>
+        <w:br/>
+      </w:r>
+      <w:r>
+        <w:rPr>
+          <w:sz w:val="22"/>
+          <w:szCs w:val="22"/>
+        </w:rPr>
+        <w:t>Danger!</w:t>
+      </w:r>
+      <w:r>
+        <w:rPr>
+          <w:sz w:val="22"/>
+          <w:szCs w:val="22"/>
+        </w:rPr>
+        <w:br/>
+        <w:t>Multiple blobs of epic proportion detected!</w:t>
+      </w:r>
+      <w:r>
+        <w:rPr>
+          <w:sz w:val="22"/>
+          <w:szCs w:val="22"/>
+        </w:rPr>
+        <w:br/>
+        <w:t>It seems these blobs came from a lab, and have somehow grown uncontrollably.</w:t>
+      </w:r>
+      <w:r>
+        <w:rPr>
+          <w:sz w:val="22"/>
+          <w:szCs w:val="22"/>
+        </w:rPr>
+        <w:br/>
+        <w:t>We must find a way to shrink them back!</w:t>
+      </w:r>
+    </w:p>
+    <w:p>
+      <w:pPr>
+        <w:rPr>
+          <w:sz w:val="22"/>
+          <w:szCs w:val="22"/>
+        </w:rPr>
+      </w:pPr>
       <w:r>
         <w:rPr>
           <w:sz w:val="22"/>
           <w:szCs w:val="22"/>
         </w:rPr>
         <w:lastRenderedPageBreak/>
-        <w:t>Once you are happy with the new split numbers, press the SPLIT button.</w:t>
-      </w:r>
-      <w:r>
-        <w:rPr>
-          <w:sz w:val="22"/>
-          <w:szCs w:val="22"/>
-        </w:rPr>
-        <w:br/>
-        <w:t>Remember, both new numbers must be wholly divisible for the split to succeed!</w:t>
-      </w:r>
-    </w:p>
-    <w:p>
-      <w:pPr>
-        <w:rPr>
-          <w:sz w:val="22"/>
-          <w:szCs w:val="22"/>
-        </w:rPr>
-      </w:pPr>
-      <w:r>
-        <w:rPr>
-          <w:sz w:val="22"/>
-          <w:szCs w:val="22"/>
-        </w:rPr>
-        <w:t>Split Op Success</w:t>
-      </w:r>
-      <w:r>
-        <w:rPr>
-          <w:sz w:val="22"/>
-          <w:szCs w:val="22"/>
-        </w:rPr>
-        <w:br/>
-        <w:t>Nicely done! The blobs have now been split into two smaller numbers.</w:t>
-      </w:r>
-      <w:r>
-        <w:rPr>
-          <w:sz w:val="22"/>
-          <w:szCs w:val="22"/>
-        </w:rPr>
-        <w:br/>
-        <w:t>You can split the numbers further if you want, but there’s a limit!</w:t>
-      </w:r>
-      <w:r>
-        <w:rPr>
-          <w:sz w:val="22"/>
-          <w:szCs w:val="22"/>
-        </w:rPr>
-        <w:br/>
-        <w:t xml:space="preserve">Once you have solved all the blobs, you can merge them into one </w:t>
-      </w:r>
-      <w:r>
-        <w:rPr>
-          <w:sz w:val="22"/>
-          <w:szCs w:val="22"/>
-        </w:rPr>
-        <w:t>golden blob for an attack.</w:t>
-      </w:r>
-      <w:r>
-        <w:rPr>
-          <w:sz w:val="22"/>
-          <w:szCs w:val="22"/>
-        </w:rPr>
-        <w:br/>
-        <w:t>Good luck!</w:t>
-      </w:r>
-    </w:p>
-    <w:p>
-      <w:pPr>
-        <w:rPr>
-          <w:sz w:val="22"/>
-          <w:szCs w:val="22"/>
-        </w:rPr>
-      </w:pPr>
-    </w:p>
-    <w:p>
-      <w:pPr>
-        <w:rPr>
-          <w:sz w:val="22"/>
-          <w:szCs w:val="22"/>
-        </w:rPr>
-      </w:pPr>
-      <w:r>
-        <w:rPr>
-          <w:sz w:val="22"/>
-          <w:szCs w:val="22"/>
-        </w:rPr>
-        <w:t>Level 3 Tutorial</w:t>
-      </w:r>
-    </w:p>
-    <w:p>
-      <w:pPr>
-        <w:rPr>
-          <w:sz w:val="22"/>
-          <w:szCs w:val="22"/>
-        </w:rPr>
-      </w:pPr>
-      <w:r>
-        <w:rPr>
-          <w:sz w:val="22"/>
-          <w:szCs w:val="22"/>
-        </w:rPr>
-        <w:t>Intro</w:t>
-      </w:r>
-      <w:r>
-        <w:rPr>
-          <w:sz w:val="22"/>
-          <w:szCs w:val="22"/>
-        </w:rPr>
-        <w:br/>
-      </w:r>
-      <w:r>
-        <w:rPr>
-          <w:sz w:val="22"/>
-          <w:szCs w:val="22"/>
-        </w:rPr>
-        <w:t>Watch out! These blobs are not to be trifled with!</w:t>
-      </w:r>
-    </w:p>
-    <w:p>
-      <w:pPr>
-        <w:rPr>
-          <w:sz w:val="22"/>
-          <w:szCs w:val="22"/>
-        </w:rPr>
-      </w:pPr>
-      <w:r>
-        <w:rPr>
-          <w:sz w:val="22"/>
-          <w:szCs w:val="22"/>
-        </w:rPr>
-        <w:t>Split Instruct</w:t>
-      </w:r>
-      <w:r>
-        <w:rPr>
-          <w:sz w:val="22"/>
-          <w:szCs w:val="22"/>
-        </w:rPr>
-        <w:br/>
-        <w:t>Just as you have done many times before, go ahead a press the sparkly blob.</w:t>
-      </w:r>
-    </w:p>
-    <w:p>
-      <w:pPr>
-        <w:rPr>
-          <w:sz w:val="22"/>
-          <w:szCs w:val="22"/>
-        </w:rPr>
-      </w:pPr>
-      <w:r>
-        <w:rPr>
-          <w:sz w:val="22"/>
-          <w:szCs w:val="22"/>
-        </w:rPr>
-        <w:t>Split Op</w:t>
-      </w:r>
-      <w:r>
-        <w:rPr>
-          <w:sz w:val="22"/>
-          <w:szCs w:val="22"/>
-        </w:rPr>
-        <w:br/>
-        <w:t xml:space="preserve">Here we are going to reduce the blob’s </w:t>
-      </w:r>
-      <w:r>
-        <w:rPr>
-          <w:sz w:val="22"/>
-          <w:szCs w:val="22"/>
-        </w:rPr>
-        <w:t>large number</w:t>
-      </w:r>
-      <w:r>
-        <w:rPr>
-          <w:sz w:val="22"/>
-          <w:szCs w:val="22"/>
-        </w:rPr>
-        <w:t xml:space="preserve"> by multiply the divisor for a certain amount.</w:t>
-      </w:r>
-      <w:r>
-        <w:rPr>
-          <w:sz w:val="22"/>
-          <w:szCs w:val="22"/>
-        </w:rPr>
-        <w:br/>
-        <w:t>First you must specify th</w:t>
-      </w:r>
-      <w:r>
-        <w:rPr>
-          <w:sz w:val="22"/>
-          <w:szCs w:val="22"/>
-        </w:rPr>
-        <w:t>e number to multiply for the divisor. Simply type in the number, and press ENTER.</w:t>
-      </w:r>
-    </w:p>
-    <w:p>
-      <w:pPr>
-        <w:rPr>
-          <w:sz w:val="22"/>
-          <w:szCs w:val="22"/>
-        </w:rPr>
-      </w:pPr>
-      <w:r>
-        <w:rPr>
-          <w:sz w:val="22"/>
-          <w:szCs w:val="22"/>
-        </w:rPr>
-        <w:t>Split Op Next</w:t>
-      </w:r>
-      <w:r>
-        <w:rPr>
-          <w:sz w:val="22"/>
-          <w:szCs w:val="22"/>
-        </w:rPr>
-        <w:br/>
-        <w:t>Now you must type in the correct number that multiplies the two numbers.</w:t>
-      </w:r>
-      <w:r>
-        <w:rPr>
-          <w:sz w:val="22"/>
-          <w:szCs w:val="22"/>
-        </w:rPr>
-        <w:br/>
-        <w:t>Once you press ENTER, you’ll see that number subtracted from the dividend blob.</w:t>
-      </w:r>
-      <w:r>
-        <w:rPr>
-          <w:sz w:val="22"/>
-          <w:szCs w:val="22"/>
-        </w:rPr>
-        <w:br/>
-        <w:t>If the resulting value is less than zero, then try again with a smaller multiplication number!</w:t>
-      </w:r>
-    </w:p>
-    <w:p>
-      <w:pPr>
-        <w:rPr>
-          <w:sz w:val="22"/>
-          <w:szCs w:val="22"/>
-        </w:rPr>
-      </w:pPr>
-      <w:r>
-        <w:rPr>
-          <w:sz w:val="22"/>
-          <w:szCs w:val="22"/>
-        </w:rPr>
-        <w:t>Split Op Success</w:t>
-      </w:r>
-      <w:r>
-        <w:rPr>
-          <w:sz w:val="22"/>
-          <w:szCs w:val="22"/>
-        </w:rPr>
-        <w:br/>
-        <w:t>Good! The blob’s value has been reduced, and a partial quotient blob has appeared.</w:t>
-      </w:r>
-      <w:r>
-        <w:rPr>
-          <w:sz w:val="22"/>
-          <w:szCs w:val="22"/>
-        </w:rPr>
-        <w:br/>
-        <w:t>Splitting up large numbers this way makes it easier to deal with two or more-digit divisors!</w:t>
-      </w:r>
-      <w:r>
-        <w:rPr>
-          <w:sz w:val="22"/>
-          <w:szCs w:val="22"/>
-        </w:rPr>
-        <w:br/>
-        <w:t>I’ve said all that I can to help you, now go forth and defeat the rest of these mega blobs!</w:t>
-      </w:r>
-    </w:p>
-    <w:p>
-      <w:pPr>
-        <w:rPr>
-          <w:sz w:val="22"/>
-          <w:szCs w:val="22"/>
-        </w:rPr>
-      </w:pPr>
-    </w:p>
-    <w:p>
-      <w:pPr>
-        <w:rPr>
-          <w:sz w:val="22"/>
-          <w:szCs w:val="22"/>
-        </w:rPr>
-      </w:pPr>
-      <w:r>
-        <w:rPr>
-          <w:sz w:val="22"/>
-          <w:szCs w:val="22"/>
-        </w:rPr>
-        <w:t>Intro</w:t>
-      </w:r>
-    </w:p>
-    <w:p>
-      <w:pPr>
-        <w:rPr>
-          <w:sz w:val="22"/>
-          <w:szCs w:val="22"/>
-        </w:rPr>
-      </w:pPr>
-      <w:r>
-        <w:rPr>
-          <w:sz w:val="22"/>
-          <w:szCs w:val="22"/>
-        </w:rPr>
-        <w:t>Alert</w:t>
-      </w:r>
-      <w:r>
-        <w:rPr>
-          <w:sz w:val="22"/>
-          <w:szCs w:val="22"/>
-        </w:rPr>
-        <w:br/>
-      </w:r>
-      <w:r>
-        <w:rPr>
-          <w:sz w:val="22"/>
-          <w:szCs w:val="22"/>
-        </w:rPr>
-        <w:t>Danger!</w:t>
-      </w:r>
-      <w:r>
-        <w:rPr>
-          <w:sz w:val="22"/>
-          <w:szCs w:val="22"/>
-        </w:rPr>
-        <w:br/>
-        <w:t>Multiple blobs of epic proportion detected!</w:t>
-      </w:r>
-      <w:r>
-        <w:rPr>
-          <w:sz w:val="22"/>
-          <w:szCs w:val="22"/>
-        </w:rPr>
-        <w:br/>
-        <w:t>It seems these blobs came from a lab, and have somehow grown uncontrollably.</w:t>
-      </w:r>
-      <w:r>
-        <w:rPr>
-          <w:sz w:val="22"/>
-          <w:szCs w:val="22"/>
-        </w:rPr>
-        <w:br/>
-        <w:t>We must find a way to shrink them back!</w:t>
-      </w:r>
-    </w:p>
-    <w:p>
-      <w:pPr>
-        <w:rPr>
-          <w:sz w:val="22"/>
-          <w:szCs w:val="22"/>
-        </w:rPr>
-      </w:pPr>
-      <w:r>
-        <w:rPr>
-          <w:sz w:val="22"/>
-          <w:szCs w:val="22"/>
-        </w:rPr>
         <w:t>Operation</w:t>
       </w:r>
       <w:r>
@@ -1262,21 +1566,30 @@
           <w:szCs w:val="22"/>
         </w:rPr>
         <w:br/>
-        <w:t>According to the latest studies of blobology, the only way to shrink them is by the power of the divide operation.</w:t>
-      </w:r>
-      <w:r>
-        <w:rPr>
-          <w:sz w:val="22"/>
-          <w:szCs w:val="22"/>
-        </w:rPr>
-        <w:br/>
-      </w:r>
-      <w:r>
-        <w:rPr>
-          <w:sz w:val="22"/>
-          <w:szCs w:val="22"/>
-        </w:rPr>
-        <w:lastRenderedPageBreak/>
+        <w:t xml:space="preserve">According to the latest studies of </w:t>
+      </w:r>
+      <w:proofErr w:type="spellStart"/>
+      <w:r>
+        <w:rPr>
+          <w:sz w:val="22"/>
+          <w:szCs w:val="22"/>
+        </w:rPr>
+        <w:t>blobology</w:t>
+      </w:r>
+      <w:proofErr w:type="spellEnd"/>
+      <w:r>
+        <w:rPr>
+          <w:sz w:val="22"/>
+          <w:szCs w:val="22"/>
+        </w:rPr>
+        <w:t>, the only way to shrink them is by the power of the divide operation.</w:t>
+      </w:r>
+      <w:r>
+        <w:rPr>
+          <w:sz w:val="22"/>
+          <w:szCs w:val="22"/>
+        </w:rPr>
+        <w:br/>
         <w:t>Divide and conquer, as they say!</w:t>
       </w:r>
       <w:r>

</xml_diff>

<commit_message>
fixed some bugs, gameplay tweaks, graphic tweaks, mockup version, new submit build
</commit_message>
<xml_diff>
--- a/Art Refs/draft.docx
+++ b/Art Refs/draft.docx
@@ -717,7 +717,21 @@
           <w:sz w:val="22"/>
           <w:szCs w:val="22"/>
         </w:rPr>
-        <w:t xml:space="preserve">In order to attack the mega blob, we must merge all the blobs into one </w:t>
+        <w:t xml:space="preserve">In order to </w:t>
+      </w:r>
+      <w:r>
+        <w:rPr>
+          <w:sz w:val="22"/>
+          <w:szCs w:val="22"/>
+        </w:rPr>
+        <w:t>beat</w:t>
+      </w:r>
+      <w:r>
+        <w:rPr>
+          <w:sz w:val="22"/>
+          <w:szCs w:val="22"/>
+        </w:rPr>
+        <w:t xml:space="preserve"> the mega blob, we must merge all the blobs into one </w:t>
       </w:r>
       <w:r>
         <w:rPr>
@@ -901,7 +915,42 @@
           <w:szCs w:val="22"/>
         </w:rPr>
         <w:br/>
-        <w:t>Excellent! Our attack on the mega blob was a success!</w:t>
+        <w:t xml:space="preserve">Excellent! </w:t>
+      </w:r>
+      <w:r>
+        <w:rPr>
+          <w:sz w:val="22"/>
+          <w:szCs w:val="22"/>
+        </w:rPr>
+        <w:t xml:space="preserve">We’ve managed to </w:t>
+      </w:r>
+      <w:r>
+        <w:rPr>
+          <w:sz w:val="22"/>
+          <w:szCs w:val="22"/>
+        </w:rPr>
+        <w:t>clea</w:t>
+      </w:r>
+      <w:r>
+        <w:rPr>
+          <w:sz w:val="22"/>
+          <w:szCs w:val="22"/>
+        </w:rPr>
+        <w:t>r</w:t>
+      </w:r>
+      <w:r>
+        <w:rPr>
+          <w:sz w:val="22"/>
+          <w:szCs w:val="22"/>
+        </w:rPr>
+        <w:t xml:space="preserve"> the blobs</w:t>
+      </w:r>
+      <w:r>
+        <w:rPr>
+          <w:sz w:val="22"/>
+          <w:szCs w:val="22"/>
+        </w:rPr>
+        <w:t>!</w:t>
       </w:r>
     </w:p>
     <w:p>

</xml_diff>